<commit_message>
Kiber - 6.b tétel hozzáadva
</commit_message>
<xml_diff>
--- a/Kiberbiztonság szakirány/6.b - Kockázatelemzés szükségessége.docx
+++ b/Kiberbiztonság szakirány/6.b - Kockázatelemzés szükségessége.docx
@@ -6,6 +6,11 @@
       <w:pPr>
         <w:pStyle w:val="Cmsor1"/>
         <w:rPr>
+          <w:lang w:val="hu-HU"/>
+        </w:rPr>
+      </w:pPr>
+      <w:r>
+        <w:rPr>
           <w:rFonts w:ascii="Arial" w:hAnsi="Arial" w:cs="Arial"/>
           <w:b/>
           <w:noProof w:val="0"/>
@@ -13,7 +18,8 @@
           <w:szCs w:val="22"/>
           <w:lang w:val="hu-HU"/>
         </w:rPr>
-      </w:pPr>
+        <w:t>6.b</w:t>
+      </w:r>
       <w:r>
         <w:rPr>
           <w:rFonts w:ascii="Arial" w:hAnsi="Arial" w:cs="Arial"/>
@@ -23,24 +29,1833 @@
           <w:szCs w:val="22"/>
           <w:lang w:val="hu-HU"/>
         </w:rPr>
-        <w:t>6.b</w:t>
-      </w:r>
-      <w:r>
-        <w:rPr>
-          <w:rFonts w:ascii="Arial" w:hAnsi="Arial" w:cs="Arial"/>
-          <w:b/>
-          <w:noProof w:val="0"/>
-          <w:sz w:val="22"/>
-          <w:szCs w:val="22"/>
+        <w:tab/>
+      </w:r>
+      <w:r>
+        <w:rPr>
           <w:lang w:val="hu-HU"/>
         </w:rPr>
-        <w:tab/>
-      </w:r>
-      <w:r>
-        <w:rPr>
-          <w:lang w:val="hu-HU"/>
-        </w:rPr>
         <w:t>Mi indokolja a kockázatelemzés szükségességét? Adjon példát a kockázatelemzés gyakorlati megvalósítási lehetőségére (pl. táblázatos módszer)!</w:t>
+      </w:r>
+    </w:p>
+    <w:p>
+      <w:pPr>
+        <w:pStyle w:val="Cmsor1"/>
+      </w:pPr>
+      <w:r>
+        <w:t>Kockázatelemzés hasznossága</w:t>
+      </w:r>
+    </w:p>
+    <w:p>
+      <w:pPr>
+        <w:pStyle w:val="Listaszerbekezds"/>
+        <w:numPr>
+          <w:ilvl w:val="0"/>
+          <w:numId w:val="1"/>
+        </w:numPr>
+      </w:pPr>
+      <w:r>
+        <w:t>Segítséget nyújt a rendszer leggyengébb pontjainak.</w:t>
+      </w:r>
+    </w:p>
+    <w:p>
+      <w:pPr>
+        <w:pStyle w:val="Listaszerbekezds"/>
+        <w:numPr>
+          <w:ilvl w:val="0"/>
+          <w:numId w:val="1"/>
+        </w:numPr>
+      </w:pPr>
+      <w:r>
+        <w:t>Legnagyobb kockázatot jelentő fenyegető tényezők azonosítása.</w:t>
+      </w:r>
+    </w:p>
+    <w:p>
+      <w:pPr>
+        <w:pStyle w:val="Listaszerbekezds"/>
+        <w:numPr>
+          <w:ilvl w:val="0"/>
+          <w:numId w:val="1"/>
+        </w:numPr>
+      </w:pPr>
+      <w:r>
+        <w:t>Ezek ismeretében költséghatékony, kockázatarányos védekezést lehet kialakítani.</w:t>
+      </w:r>
+    </w:p>
+    <w:p>
+      <w:pPr>
+        <w:pStyle w:val="Cmsor1"/>
+      </w:pPr>
+      <w:r>
+        <w:t>Egyenszilárdságú védelem</w:t>
+      </w:r>
+    </w:p>
+    <w:p>
+      <w:pPr>
+        <w:pStyle w:val="Listaszerbekezds"/>
+        <w:numPr>
+          <w:ilvl w:val="0"/>
+          <w:numId w:val="1"/>
+        </w:numPr>
+      </w:pPr>
+      <w:r>
+        <w:t>Kockázatok meghatározása alapvető szerepet játszik.</w:t>
+      </w:r>
+    </w:p>
+    <w:p>
+      <w:pPr>
+        <w:pStyle w:val="Listaszerbekezds"/>
+        <w:numPr>
+          <w:ilvl w:val="0"/>
+          <w:numId w:val="1"/>
+        </w:numPr>
+      </w:pPr>
+      <w:r>
+        <w:t>Értelmetlen túlzottan védekezni, amíg más területeken sokkal nagyobb kockázatú veszélyek is vannak a rendszerben.</w:t>
+      </w:r>
+      <w:r>
+        <w:t xml:space="preserve"> </w:t>
+      </w:r>
+      <w:r>
+        <w:rPr>
+          <w:b/>
+          <w:bCs/>
+        </w:rPr>
+        <w:t>(</w:t>
+      </w:r>
+      <w:r>
+        <w:rPr>
+          <w:b/>
+          <w:bCs/>
+        </w:rPr>
+        <w:t xml:space="preserve">pl.: </w:t>
+      </w:r>
+      <w:r>
+        <w:rPr>
+          <w:b/>
+          <w:bCs/>
+        </w:rPr>
+        <w:t>Erős ajtó, de az ablakon be lehet mászni.</w:t>
+      </w:r>
+      <w:r>
+        <w:rPr>
+          <w:b/>
+          <w:bCs/>
+        </w:rPr>
+        <w:t>)</w:t>
+      </w:r>
+    </w:p>
+    <w:p>
+      <w:pPr>
+        <w:pStyle w:val="Cmsor1"/>
+      </w:pPr>
+      <w:r>
+        <w:t>Kockázatmenedzsment</w:t>
+      </w:r>
+    </w:p>
+    <w:p>
+      <w:pPr>
+        <w:pStyle w:val="Listaszerbekezds"/>
+        <w:numPr>
+          <w:ilvl w:val="0"/>
+          <w:numId w:val="1"/>
+        </w:numPr>
+      </w:pPr>
+      <w:r>
+        <w:t>Kockázatok, károk.</w:t>
+      </w:r>
+    </w:p>
+    <w:p>
+      <w:pPr>
+        <w:pStyle w:val="Listaszerbekezds"/>
+        <w:numPr>
+          <w:ilvl w:val="0"/>
+          <w:numId w:val="1"/>
+        </w:numPr>
+      </w:pPr>
+      <w:r>
+        <w:t>Kockázatbecslés problémáit a kockázatmenedzsment módszerével szokás kezelni a gyakorlatban, ami a kockázatok értékeit nem határozza meg konkrét érték formájában.</w:t>
+      </w:r>
+    </w:p>
+    <w:p>
+      <w:pPr>
+        <w:pStyle w:val="Listaszerbekezds"/>
+        <w:numPr>
+          <w:ilvl w:val="1"/>
+          <w:numId w:val="1"/>
+        </w:numPr>
+      </w:pPr>
+      <w:r>
+        <w:t>Olyan összehasonlításra lehetőséget adó elemzést alkalmaz, ami alapján legcélszerűbb védelmi intézkedések meghatározhatóak.</w:t>
+      </w:r>
+    </w:p>
+    <w:p>
+      <w:pPr>
+        <w:pStyle w:val="Listaszerbekezds"/>
+        <w:numPr>
+          <w:ilvl w:val="0"/>
+          <w:numId w:val="1"/>
+        </w:numPr>
+      </w:pPr>
+      <w:r>
+        <w:t>Egyes kockázati tényezőket egymáshoz hasonlítva határozzuk meg a gyenge láncszemeket, ahol a legcélszerűbb védekezni.</w:t>
+      </w:r>
+    </w:p>
+    <w:p>
+      <w:pPr>
+        <w:pStyle w:val="Cmsor1"/>
+      </w:pPr>
+      <w:r>
+        <w:t>Problémák</w:t>
+      </w:r>
+    </w:p>
+    <w:p>
+      <w:pPr>
+        <w:pStyle w:val="Listaszerbekezds"/>
+        <w:numPr>
+          <w:ilvl w:val="0"/>
+          <w:numId w:val="1"/>
+        </w:numPr>
+      </w:pPr>
+      <w:r>
+        <w:t>Veszélyforrások bekövetkezésének gyakoriságára nincsenek jó statisztikák.</w:t>
+      </w:r>
+    </w:p>
+    <w:p>
+      <w:pPr>
+        <w:pStyle w:val="Listaszerbekezds"/>
+        <w:numPr>
+          <w:ilvl w:val="0"/>
+          <w:numId w:val="1"/>
+        </w:numPr>
+      </w:pPr>
+      <w:r>
+        <w:t>Okozott károk anyagilag sem határozhatóak meg.</w:t>
+      </w:r>
+    </w:p>
+    <w:p>
+      <w:pPr>
+        <w:pStyle w:val="Cmsor1"/>
+      </w:pPr>
+      <w:r>
+        <w:t>Kockázati paraméterek becslése</w:t>
+      </w:r>
+    </w:p>
+    <w:p>
+      <w:pPr>
+        <w:pStyle w:val="Listaszerbekezds"/>
+        <w:numPr>
+          <w:ilvl w:val="0"/>
+          <w:numId w:val="1"/>
+        </w:numPr>
+      </w:pPr>
+      <w:r>
+        <w:t>Veszélyforrások támadási folyamatának hatásmechanizmusa</w:t>
+      </w:r>
+    </w:p>
+    <w:p>
+      <w:pPr>
+        <w:pStyle w:val="Listaszerbekezds"/>
+        <w:numPr>
+          <w:ilvl w:val="1"/>
+          <w:numId w:val="1"/>
+        </w:numPr>
+      </w:pPr>
+      <w:r>
+        <w:t>Informatikai rendszerek konkrét rendszerelemeinek támadása.</w:t>
+      </w:r>
+    </w:p>
+    <w:p>
+      <w:pPr>
+        <w:pStyle w:val="Listaszerbekezds"/>
+        <w:numPr>
+          <w:ilvl w:val="1"/>
+          <w:numId w:val="1"/>
+        </w:numPr>
+      </w:pPr>
+      <w:r>
+        <w:t>Egyes rendszerelemek sérülése hat a velük kapcsolatban lévő alkalmazásokra.</w:t>
+      </w:r>
+    </w:p>
+    <w:p>
+      <w:pPr>
+        <w:pStyle w:val="Listaszerbekezds"/>
+        <w:numPr>
+          <w:ilvl w:val="1"/>
+          <w:numId w:val="1"/>
+        </w:numPr>
+      </w:pPr>
+      <w:r>
+        <w:t>Nem sikerül jól kezelni a károkat, akkor az ügyfeleknél is érzékelhető lesz.</w:t>
+      </w:r>
+    </w:p>
+    <w:p>
+      <w:pPr>
+        <w:pStyle w:val="Cmsor1"/>
+      </w:pPr>
+      <w:r>
+        <w:t>Károk</w:t>
+      </w:r>
+    </w:p>
+    <w:p>
+      <w:pPr>
+        <w:pStyle w:val="Listaszerbekezds"/>
+        <w:numPr>
+          <w:ilvl w:val="0"/>
+          <w:numId w:val="1"/>
+        </w:numPr>
+      </w:pPr>
+      <w:r>
+        <w:t xml:space="preserve">Hatás </w:t>
+      </w:r>
+      <w:proofErr w:type="spellStart"/>
+      <w:r>
+        <w:t>továbbterjedése</w:t>
+      </w:r>
+      <w:proofErr w:type="spellEnd"/>
+      <w:r>
+        <w:t xml:space="preserve"> = elsődleges, másodlagos, harmadlagos, stb. károk</w:t>
+      </w:r>
+    </w:p>
+    <w:p>
+      <w:pPr>
+        <w:pStyle w:val="Listaszerbekezds"/>
+        <w:numPr>
+          <w:ilvl w:val="0"/>
+          <w:numId w:val="1"/>
+        </w:numPr>
+      </w:pPr>
+      <w:r>
+        <w:t>Veszélyforrás elbírálása meddig terjedhet ki, mivel a másodlagos, harmadlagos károk nagyobbak az elsődleges károknál.</w:t>
+      </w:r>
+    </w:p>
+    <w:p>
+      <w:pPr>
+        <w:pStyle w:val="Listaszerbekezds"/>
+        <w:numPr>
+          <w:ilvl w:val="0"/>
+          <w:numId w:val="1"/>
+        </w:numPr>
+      </w:pPr>
+      <w:r>
+        <w:t>Elsődleges kár = Merevlemez meghibásodás</w:t>
+      </w:r>
+    </w:p>
+    <w:p>
+      <w:pPr>
+        <w:pStyle w:val="Listaszerbekezds"/>
+        <w:numPr>
+          <w:ilvl w:val="0"/>
+          <w:numId w:val="1"/>
+        </w:numPr>
+      </w:pPr>
+      <w:r>
+        <w:t>Másodlagos kár = Nagy mennyiségű adat visszaállíthatatlanul megsemmisül.</w:t>
+      </w:r>
+    </w:p>
+    <w:p>
+      <w:pPr>
+        <w:pStyle w:val="Listaszerbekezds"/>
+        <w:numPr>
+          <w:ilvl w:val="0"/>
+          <w:numId w:val="1"/>
+        </w:numPr>
+      </w:pPr>
+      <w:r>
+        <w:t>Harmadlagos kár = Üzleti haszon elmaradása a károk miatt</w:t>
+      </w:r>
+    </w:p>
+    <w:p>
+      <w:pPr>
+        <w:pStyle w:val="Cmsor1"/>
+      </w:pPr>
+      <w:r>
+        <w:t>Kockázatelemzés módszerei</w:t>
+      </w:r>
+    </w:p>
+    <w:p>
+      <w:pPr>
+        <w:pStyle w:val="Listaszerbekezds"/>
+        <w:numPr>
+          <w:ilvl w:val="0"/>
+          <w:numId w:val="1"/>
+        </w:numPr>
+      </w:pPr>
+      <w:r>
+        <w:t>Egyetlen módszertan sem vállalkozik arra, hogy informatikai rendszerek esetén a kockázat pénzügyi nagyságát közvetlenül megbecsülje.</w:t>
+      </w:r>
+    </w:p>
+    <w:p>
+      <w:pPr>
+        <w:pStyle w:val="Cmsor1"/>
+      </w:pPr>
+      <w:r>
+        <w:lastRenderedPageBreak/>
+        <w:t>Kockázatelemzés táblázatos módszere</w:t>
+      </w:r>
+    </w:p>
+    <w:p>
+      <w:pPr>
+        <w:pStyle w:val="Listaszerbekezds"/>
+        <w:numPr>
+          <w:ilvl w:val="0"/>
+          <w:numId w:val="1"/>
+        </w:numPr>
+      </w:pPr>
+      <w:r>
+        <w:t>Alapja a veszélyforrások számbavétele és részletes elemzése, egy kockázatelemzési tábla szisztematikus, oszlopról-oszlopra haladó kitöltésével.</w:t>
+      </w:r>
+    </w:p>
+    <w:p>
+      <w:pPr>
+        <w:pStyle w:val="Cmsor1"/>
+      </w:pPr>
+      <w:r>
+        <w:t>Kockázatelemzés lépései</w:t>
+      </w:r>
+    </w:p>
+    <w:p>
+      <w:pPr>
+        <w:pStyle w:val="Listaszerbekezds"/>
+        <w:rPr>
+          <w:b/>
+          <w:bCs/>
+        </w:rPr>
+      </w:pPr>
+      <w:r>
+        <w:rPr>
+          <w:b/>
+          <w:bCs/>
+        </w:rPr>
+        <w:t xml:space="preserve">1. </w:t>
+      </w:r>
+      <w:r>
+        <w:rPr>
+          <w:b/>
+          <w:bCs/>
+        </w:rPr>
+        <w:t>Kategóriák felállítása</w:t>
+      </w:r>
+      <w:r>
+        <w:rPr>
+          <w:b/>
+          <w:bCs/>
+        </w:rPr>
+        <w:t>:</w:t>
+      </w:r>
+    </w:p>
+    <w:p>
+      <w:pPr>
+        <w:pStyle w:val="Listaszerbekezds"/>
+        <w:ind w:left="1440"/>
+      </w:pPr>
+      <w:r>
+        <w:t>Bekövetkezési valószínűség</w:t>
+      </w:r>
+      <w:r>
+        <w:t xml:space="preserve">, </w:t>
+      </w:r>
+      <w:r>
+        <w:t>Kár</w:t>
+      </w:r>
+      <w:r>
+        <w:t xml:space="preserve">, </w:t>
+      </w:r>
+      <w:r>
+        <w:t>Kockázati</w:t>
+      </w:r>
+      <w:r>
+        <w:t xml:space="preserve">, </w:t>
+      </w:r>
+      <w:r>
+        <w:t>Kockázati szorzótábla meghatározása</w:t>
+      </w:r>
+    </w:p>
+    <w:p>
+      <w:pPr>
+        <w:pStyle w:val="Listaszerbekezds"/>
+        <w:numPr>
+          <w:ilvl w:val="0"/>
+          <w:numId w:val="2"/>
+        </w:numPr>
+      </w:pPr>
+      <w:r>
+        <w:rPr>
+          <w:b/>
+          <w:bCs/>
+        </w:rPr>
+        <w:t>Veszélyforrások meghatározása</w:t>
+      </w:r>
+    </w:p>
+    <w:p>
+      <w:pPr>
+        <w:pStyle w:val="Listaszerbekezds"/>
+        <w:numPr>
+          <w:ilvl w:val="0"/>
+          <w:numId w:val="2"/>
+        </w:numPr>
+      </w:pPr>
+      <w:r>
+        <w:rPr>
+          <w:b/>
+          <w:bCs/>
+        </w:rPr>
+        <w:t>Bekövetkezési valószínűségek nagyságrendi meghatározása</w:t>
+      </w:r>
+    </w:p>
+    <w:p>
+      <w:pPr>
+        <w:pStyle w:val="Listaszerbekezds"/>
+        <w:numPr>
+          <w:ilvl w:val="0"/>
+          <w:numId w:val="2"/>
+        </w:numPr>
+      </w:pPr>
+      <w:r>
+        <w:rPr>
+          <w:b/>
+          <w:bCs/>
+        </w:rPr>
+        <w:t>Kárérték nagyságrendi meghatározása</w:t>
+      </w:r>
+    </w:p>
+    <w:p>
+      <w:pPr>
+        <w:pStyle w:val="Listaszerbekezds"/>
+        <w:numPr>
+          <w:ilvl w:val="0"/>
+          <w:numId w:val="2"/>
+        </w:numPr>
+      </w:pPr>
+      <w:r>
+        <w:rPr>
+          <w:b/>
+          <w:bCs/>
+        </w:rPr>
+        <w:t>Kockázati tényezők származtatása</w:t>
+      </w:r>
+    </w:p>
+    <w:p>
+      <w:pPr>
+        <w:pStyle w:val="Listaszerbekezds"/>
+        <w:numPr>
+          <w:ilvl w:val="0"/>
+          <w:numId w:val="2"/>
+        </w:numPr>
+      </w:pPr>
+      <w:r>
+        <w:rPr>
+          <w:b/>
+          <w:bCs/>
+        </w:rPr>
+        <w:t>Elviselhetetlen kockázatok kezelése</w:t>
+      </w:r>
+    </w:p>
+    <w:p>
+      <w:pPr>
+        <w:pStyle w:val="Listaszerbekezds"/>
+        <w:numPr>
+          <w:ilvl w:val="0"/>
+          <w:numId w:val="2"/>
+        </w:numPr>
+      </w:pPr>
+      <w:r>
+        <w:rPr>
+          <w:b/>
+          <w:bCs/>
+        </w:rPr>
+        <w:t>Védelmi intézkedések számbevétele és a megfelelő alternatívák kiválasztása</w:t>
+      </w:r>
+    </w:p>
+    <w:p>
+      <w:pPr>
+        <w:pStyle w:val="Cmsor1"/>
+      </w:pPr>
+      <w:r>
+        <w:t>Kategóriák felállítása</w:t>
+      </w:r>
+    </w:p>
+    <w:p>
+      <w:pPr>
+        <w:pStyle w:val="Listaszerbekezds"/>
+        <w:numPr>
+          <w:ilvl w:val="0"/>
+          <w:numId w:val="1"/>
+        </w:numPr>
+      </w:pPr>
+      <w:r>
+        <w:t>A bekövetkezés valószínűségének, a támadási potenciálnak leírása.</w:t>
+      </w:r>
+    </w:p>
+    <w:p>
+      <w:pPr>
+        <w:pStyle w:val="Listaszerbekezds"/>
+        <w:numPr>
+          <w:ilvl w:val="0"/>
+          <w:numId w:val="1"/>
+        </w:numPr>
+      </w:pPr>
+      <w:r>
+        <w:t>A bekövetkező kár becslése.</w:t>
+      </w:r>
+    </w:p>
+    <w:p>
+      <w:pPr>
+        <w:pStyle w:val="Listaszerbekezds"/>
+        <w:numPr>
+          <w:ilvl w:val="0"/>
+          <w:numId w:val="1"/>
+        </w:numPr>
+      </w:pPr>
+      <w:r>
+        <w:t xml:space="preserve">A kockázat </w:t>
+      </w:r>
+      <w:proofErr w:type="spellStart"/>
+      <w:r>
+        <w:t>veszélyforrásonkénti</w:t>
+      </w:r>
+      <w:proofErr w:type="spellEnd"/>
+      <w:r>
+        <w:t xml:space="preserve"> nagyságának meghatározása.</w:t>
+      </w:r>
+    </w:p>
+    <w:p>
+      <w:pPr>
+        <w:pStyle w:val="Listaszerbekezds"/>
+        <w:numPr>
+          <w:ilvl w:val="0"/>
+          <w:numId w:val="1"/>
+        </w:numPr>
+      </w:pPr>
+      <w:r>
+        <w:t>Meghatározzuk a közöttük lévő kapcsolatot a kockázati szorzótáblával.</w:t>
+      </w:r>
+    </w:p>
+    <w:p>
+      <w:pPr>
+        <w:pStyle w:val="Cmsor1"/>
+      </w:pPr>
+      <w:r>
+        <w:t>Veszélyforrások listájának összeállítása</w:t>
+      </w:r>
+    </w:p>
+    <w:p>
+      <w:pPr>
+        <w:pStyle w:val="Listaszerbekezds"/>
+        <w:numPr>
+          <w:ilvl w:val="0"/>
+          <w:numId w:val="1"/>
+        </w:numPr>
+      </w:pPr>
+      <w:r>
+        <w:rPr>
+          <w:b/>
+          <w:bCs/>
+        </w:rPr>
+        <w:t>Veszélyforrások:</w:t>
+      </w:r>
+      <w:r>
+        <w:t xml:space="preserve"> A rendszer helyes működését fenyegető események.</w:t>
+      </w:r>
+    </w:p>
+    <w:p>
+      <w:pPr>
+        <w:pStyle w:val="Listaszerbekezds"/>
+        <w:numPr>
+          <w:ilvl w:val="0"/>
+          <w:numId w:val="1"/>
+        </w:numPr>
+      </w:pPr>
+      <w:r>
+        <w:t>A kockázatelemzési tábla sorait alkotják.</w:t>
+      </w:r>
+    </w:p>
+    <w:p>
+      <w:pPr>
+        <w:pStyle w:val="Listaszerbekezds"/>
+        <w:numPr>
+          <w:ilvl w:val="0"/>
+          <w:numId w:val="1"/>
+        </w:numPr>
+      </w:pPr>
+      <w:r>
+        <w:t>Egyértelmű azonosítóval látjuk el.</w:t>
+      </w:r>
+    </w:p>
+    <w:p>
+      <w:pPr>
+        <w:pStyle w:val="Listaszerbekezds"/>
+        <w:numPr>
+          <w:ilvl w:val="0"/>
+          <w:numId w:val="1"/>
+        </w:numPr>
+        <w:rPr>
+          <w:b/>
+          <w:bCs/>
+        </w:rPr>
+      </w:pPr>
+      <w:r>
+        <w:rPr>
+          <w:b/>
+          <w:bCs/>
+        </w:rPr>
+        <w:t>Helyzetfelmérés</w:t>
+      </w:r>
+      <w:r>
+        <w:rPr>
+          <w:b/>
+          <w:bCs/>
+        </w:rPr>
+        <w:t xml:space="preserve">: </w:t>
+      </w:r>
+      <w:r>
+        <w:t>Dokumentumok elemzésével</w:t>
+      </w:r>
+      <w:r>
+        <w:t xml:space="preserve">, </w:t>
+      </w:r>
+      <w:r>
+        <w:t>Interjúkkal</w:t>
+      </w:r>
+      <w:r>
+        <w:t xml:space="preserve">, </w:t>
+      </w:r>
+      <w:r>
+        <w:t>Szemlével</w:t>
+      </w:r>
+    </w:p>
+    <w:p>
+      <w:pPr>
+        <w:pStyle w:val="Listaszerbekezds"/>
+        <w:numPr>
+          <w:ilvl w:val="0"/>
+          <w:numId w:val="1"/>
+        </w:numPr>
+        <w:rPr>
+          <w:b/>
+          <w:bCs/>
+        </w:rPr>
+      </w:pPr>
+      <w:r>
+        <w:rPr>
+          <w:b/>
+          <w:bCs/>
+        </w:rPr>
+        <w:t>Veszélyforrások feltárása</w:t>
+      </w:r>
+    </w:p>
+    <w:p>
+      <w:pPr>
+        <w:pStyle w:val="Listaszerbekezds"/>
+        <w:numPr>
+          <w:ilvl w:val="1"/>
+          <w:numId w:val="1"/>
+        </w:numPr>
+      </w:pPr>
+      <w:r>
+        <w:t>Tapasztalatok felhasználásával és a rendszer elemzéséből felderített hiányosságok számbavételével történhet.</w:t>
+      </w:r>
+    </w:p>
+    <w:p>
+      <w:pPr>
+        <w:pStyle w:val="Listaszerbekezds"/>
+        <w:numPr>
+          <w:ilvl w:val="0"/>
+          <w:numId w:val="1"/>
+        </w:numPr>
+      </w:pPr>
+      <w:r>
+        <w:t>A lista soha nem lehet teljes, de lehet részletes.</w:t>
+      </w:r>
+    </w:p>
+    <w:p>
+      <w:pPr>
+        <w:pStyle w:val="Listaszerbekezds"/>
+        <w:numPr>
+          <w:ilvl w:val="0"/>
+          <w:numId w:val="1"/>
+        </w:numPr>
+      </w:pPr>
+      <w:r>
+        <w:t>Kimaradó veszélyforrásokat kockázatként kezelhetjük.</w:t>
+      </w:r>
+    </w:p>
+    <w:p>
+      <w:pPr>
+        <w:pStyle w:val="Cmsor2"/>
+      </w:pPr>
+      <w:r>
+        <w:t>Veszélyforrások csoportjai</w:t>
+      </w:r>
+    </w:p>
+    <w:p>
+      <w:pPr>
+        <w:pStyle w:val="Listaszerbekezds"/>
+        <w:numPr>
+          <w:ilvl w:val="0"/>
+          <w:numId w:val="1"/>
+        </w:numPr>
+      </w:pPr>
+      <w:r>
+        <w:t>Szervezési gyengeségek</w:t>
+      </w:r>
+    </w:p>
+    <w:p>
+      <w:pPr>
+        <w:pStyle w:val="Listaszerbekezds"/>
+        <w:numPr>
+          <w:ilvl w:val="0"/>
+          <w:numId w:val="1"/>
+        </w:numPr>
+      </w:pPr>
+      <w:r>
+        <w:t>Természeti veszélyforrások (tűz, villám)</w:t>
+      </w:r>
+      <w:r>
+        <w:t xml:space="preserve">, </w:t>
+      </w:r>
+      <w:r>
+        <w:t>Fizikai veszélyek (betörés, lopás)</w:t>
+      </w:r>
+    </w:p>
+    <w:p>
+      <w:pPr>
+        <w:pStyle w:val="Listaszerbekezds"/>
+        <w:numPr>
+          <w:ilvl w:val="0"/>
+          <w:numId w:val="1"/>
+        </w:numPr>
+      </w:pPr>
+      <w:r>
+        <w:t>Logikai fenyegetések (hálózati betörés, lehallgatás)</w:t>
+      </w:r>
+    </w:p>
+    <w:p>
+      <w:pPr>
+        <w:pStyle w:val="Listaszerbekezds"/>
+        <w:numPr>
+          <w:ilvl w:val="0"/>
+          <w:numId w:val="1"/>
+        </w:numPr>
+      </w:pPr>
+      <w:r>
+        <w:t>Humán veszélyforrások (visszaélések, munkatársak gondatlansága)</w:t>
+      </w:r>
+    </w:p>
+    <w:p>
+      <w:pPr>
+        <w:pStyle w:val="Cmsor1"/>
+      </w:pPr>
+      <w:r>
+        <w:t>Bekövetkezési valószínűségek nagyságrendi becslése</w:t>
+      </w:r>
+    </w:p>
+    <w:p>
+      <w:pPr>
+        <w:pStyle w:val="Listaszerbekezds"/>
+        <w:numPr>
+          <w:ilvl w:val="0"/>
+          <w:numId w:val="1"/>
+        </w:numPr>
+      </w:pPr>
+      <w:proofErr w:type="spellStart"/>
+      <w:r>
+        <w:rPr>
+          <w:b/>
+          <w:bCs/>
+        </w:rPr>
+        <w:t>P</w:t>
+      </w:r>
+      <w:r>
+        <w:t>robability</w:t>
+      </w:r>
+      <w:proofErr w:type="spellEnd"/>
+      <w:r>
+        <w:t xml:space="preserve"> oszlop</w:t>
+      </w:r>
+    </w:p>
+    <w:p>
+      <w:pPr>
+        <w:pStyle w:val="Listaszerbekezds"/>
+        <w:numPr>
+          <w:ilvl w:val="0"/>
+          <w:numId w:val="1"/>
+        </w:numPr>
+      </w:pPr>
+      <w:r>
+        <w:t>Tapasztalatok alapján történik.</w:t>
+      </w:r>
+    </w:p>
+    <w:p>
+      <w:pPr>
+        <w:pStyle w:val="Listaszerbekezds"/>
+        <w:numPr>
+          <w:ilvl w:val="0"/>
+          <w:numId w:val="1"/>
+        </w:numPr>
+      </w:pPr>
+      <w:r>
+        <w:t>A támadási potenciál meghatározásánál figyelembe kell venni a gyengeség kihasználásához szükséges felkészültségi szintet és, hogy mennyire érdemes támadást végrehajtani az adott rendszer ellen.</w:t>
+      </w:r>
+    </w:p>
+    <w:p>
+      <w:pPr>
+        <w:pStyle w:val="Listaszerbekezds"/>
+        <w:numPr>
+          <w:ilvl w:val="0"/>
+          <w:numId w:val="1"/>
+        </w:numPr>
+        <w:rPr>
+          <w:b/>
+          <w:bCs/>
+        </w:rPr>
+      </w:pPr>
+      <w:r>
+        <w:rPr>
+          <w:b/>
+          <w:bCs/>
+        </w:rPr>
+        <w:t>Felkészülési szintek alapján:</w:t>
+      </w:r>
+    </w:p>
+    <w:p>
+      <w:pPr>
+        <w:pStyle w:val="Listaszerbekezds"/>
+        <w:numPr>
+          <w:ilvl w:val="1"/>
+          <w:numId w:val="1"/>
+        </w:numPr>
+      </w:pPr>
+      <w:r>
+        <w:t>Automatizált eszközökkel végrehajtható</w:t>
+      </w:r>
+    </w:p>
+    <w:p>
+      <w:pPr>
+        <w:pStyle w:val="Listaszerbekezds"/>
+        <w:numPr>
+          <w:ilvl w:val="1"/>
+          <w:numId w:val="1"/>
+        </w:numPr>
+      </w:pPr>
+      <w:r>
+        <w:t>Átlagos felhasználó által kihasználható</w:t>
+      </w:r>
+    </w:p>
+    <w:p>
+      <w:pPr>
+        <w:pStyle w:val="Listaszerbekezds"/>
+        <w:numPr>
+          <w:ilvl w:val="1"/>
+          <w:numId w:val="1"/>
+        </w:numPr>
+      </w:pPr>
+      <w:r>
+        <w:t>Profi támadót igénylő gyengeség</w:t>
+      </w:r>
+    </w:p>
+    <w:p>
+      <w:pPr>
+        <w:pStyle w:val="Cmsor1"/>
+      </w:pPr>
+      <w:r>
+        <w:lastRenderedPageBreak/>
+        <w:t>Kárérték nagyságrendi meghatározása</w:t>
+      </w:r>
+    </w:p>
+    <w:p>
+      <w:pPr>
+        <w:pStyle w:val="Listaszerbekezds"/>
+        <w:numPr>
+          <w:ilvl w:val="0"/>
+          <w:numId w:val="1"/>
+        </w:numPr>
+      </w:pPr>
+      <w:r>
+        <w:t>Komplex feladat</w:t>
+      </w:r>
+    </w:p>
+    <w:p>
+      <w:pPr>
+        <w:pStyle w:val="Listaszerbekezds"/>
+        <w:numPr>
+          <w:ilvl w:val="0"/>
+          <w:numId w:val="1"/>
+        </w:numPr>
+      </w:pPr>
+      <w:r>
+        <w:t>Hatás megfigyelése egy adott rendszerelem sérülése esetén.</w:t>
+      </w:r>
+    </w:p>
+    <w:p>
+      <w:pPr>
+        <w:pStyle w:val="Listaszerbekezds"/>
+        <w:numPr>
+          <w:ilvl w:val="0"/>
+          <w:numId w:val="1"/>
+        </w:numPr>
+      </w:pPr>
+      <w:r>
+        <w:rPr>
+          <w:b/>
+          <w:bCs/>
+        </w:rPr>
+        <w:t>Okozott kár természete</w:t>
+      </w:r>
+      <w:r>
+        <w:rPr>
+          <w:b/>
+          <w:bCs/>
+        </w:rPr>
+        <w:t>:</w:t>
+      </w:r>
+      <w:r>
+        <w:t xml:space="preserve"> </w:t>
+      </w:r>
+      <w:r>
+        <w:t>Érintett rendszerelem milyen tulajdonsága sérült.</w:t>
+      </w:r>
+    </w:p>
+    <w:p>
+      <w:pPr>
+        <w:pStyle w:val="Listaszerbekezds"/>
+        <w:numPr>
+          <w:ilvl w:val="0"/>
+          <w:numId w:val="1"/>
+        </w:numPr>
+      </w:pPr>
+      <w:r>
+        <w:t>Károk meghatározásának szempontjai</w:t>
+      </w:r>
+    </w:p>
+    <w:p>
+      <w:pPr>
+        <w:pStyle w:val="Listaszerbekezds"/>
+        <w:numPr>
+          <w:ilvl w:val="1"/>
+          <w:numId w:val="1"/>
+        </w:numPr>
+      </w:pPr>
+      <w:r>
+        <w:t>Bizalmasság (</w:t>
+      </w:r>
+      <w:proofErr w:type="spellStart"/>
+      <w:r>
+        <w:t>Confidentiality</w:t>
+      </w:r>
+      <w:proofErr w:type="spellEnd"/>
+      <w:r>
+        <w:t>) megsértése, jogtalan információ szerzés.</w:t>
+      </w:r>
+    </w:p>
+    <w:p>
+      <w:pPr>
+        <w:pStyle w:val="Listaszerbekezds"/>
+        <w:numPr>
+          <w:ilvl w:val="1"/>
+          <w:numId w:val="1"/>
+        </w:numPr>
+      </w:pPr>
+      <w:r>
+        <w:t>Sértetlenség (</w:t>
+      </w:r>
+      <w:proofErr w:type="spellStart"/>
+      <w:r>
+        <w:t>Integrity</w:t>
+      </w:r>
+      <w:proofErr w:type="spellEnd"/>
+      <w:r>
+        <w:t>) elvesztése, a tárolt adatok manipulálása.</w:t>
+      </w:r>
+    </w:p>
+    <w:p>
+      <w:pPr>
+        <w:pStyle w:val="Listaszerbekezds"/>
+        <w:numPr>
+          <w:ilvl w:val="1"/>
+          <w:numId w:val="1"/>
+        </w:numPr>
+      </w:pPr>
+      <w:r>
+        <w:t>Rendelkezésre állás (</w:t>
+      </w:r>
+      <w:proofErr w:type="spellStart"/>
+      <w:r>
+        <w:t>Availability</w:t>
+      </w:r>
+      <w:proofErr w:type="spellEnd"/>
+      <w:r>
+        <w:t>) elvesztése.</w:t>
+      </w:r>
+    </w:p>
+    <w:p>
+      <w:pPr>
+        <w:pStyle w:val="Cmsor1"/>
+      </w:pPr>
+      <w:r>
+        <w:t>Kockázati tényezők származtatása</w:t>
+      </w:r>
+    </w:p>
+    <w:p>
+      <w:pPr>
+        <w:pStyle w:val="Listaszerbekezds"/>
+        <w:numPr>
+          <w:ilvl w:val="0"/>
+          <w:numId w:val="1"/>
+        </w:numPr>
+      </w:pPr>
+      <w:proofErr w:type="spellStart"/>
+      <w:r>
+        <w:t>Risk</w:t>
+      </w:r>
+      <w:proofErr w:type="spellEnd"/>
+      <w:r>
+        <w:t xml:space="preserve"> oszlop kitöltése a kockázati szorzótábla segítségével.</w:t>
+      </w:r>
+    </w:p>
+    <w:p>
+      <w:pPr>
+        <w:pStyle w:val="Listaszerbekezds"/>
+        <w:numPr>
+          <w:ilvl w:val="0"/>
+          <w:numId w:val="1"/>
+        </w:numPr>
+      </w:pPr>
+      <w:r>
+        <w:t>A szorzótábla sorát a veszélyforrás előfordulási gyakorisága</w:t>
+      </w:r>
+    </w:p>
+    <w:p>
+      <w:pPr>
+        <w:pStyle w:val="Listaszerbekezds"/>
+        <w:numPr>
+          <w:ilvl w:val="1"/>
+          <w:numId w:val="1"/>
+        </w:numPr>
+      </w:pPr>
+      <w:r>
+        <w:t>Oszlopát általában a CIA szempontok közül a legnagyobb kárral járó kár-kategóriája határozza meg. Sor és oszlopnak megfelelő cella tartalmazza a kockázatot.</w:t>
+      </w:r>
+    </w:p>
+    <w:p>
+      <w:pPr>
+        <w:pStyle w:val="Cmsor1"/>
+      </w:pPr>
+      <w:r>
+        <w:t>Elviselhetetlen kockázatok</w:t>
+      </w:r>
+    </w:p>
+    <w:p>
+      <w:pPr>
+        <w:pStyle w:val="Listaszerbekezds"/>
+        <w:numPr>
+          <w:ilvl w:val="0"/>
+          <w:numId w:val="1"/>
+        </w:numPr>
+      </w:pPr>
+      <w:r>
+        <w:t>Helyrehozhatatlan, hosszabb távon is kiható tényezők által jelentett veszély.</w:t>
+      </w:r>
+    </w:p>
+    <w:p>
+      <w:pPr>
+        <w:pStyle w:val="Listaszerbekezds"/>
+        <w:numPr>
+          <w:ilvl w:val="0"/>
+          <w:numId w:val="1"/>
+        </w:numPr>
+      </w:pPr>
+      <w:r>
+        <w:t>Védelmi intézkedések kiválasztásakor a cél:</w:t>
+      </w:r>
+    </w:p>
+    <w:p>
+      <w:pPr>
+        <w:pStyle w:val="Listaszerbekezds"/>
+        <w:numPr>
+          <w:ilvl w:val="1"/>
+          <w:numId w:val="1"/>
+        </w:numPr>
+      </w:pPr>
+      <w:r>
+        <w:t>Olyan védelmi intézkedések alkalmazása, amik költsége kevesebb, mint az általuk kiküszöbölt kockázat.</w:t>
+      </w:r>
+    </w:p>
+    <w:p>
+      <w:pPr>
+        <w:pStyle w:val="Listaszerbekezds"/>
+        <w:numPr>
+          <w:ilvl w:val="1"/>
+          <w:numId w:val="1"/>
+        </w:numPr>
+      </w:pPr>
+      <w:r>
+        <w:t>Hosszú távon, és egyéb üzletpolitikai szempontok figyelembe vétele.</w:t>
+      </w:r>
+    </w:p>
+    <w:p>
+      <w:pPr>
+        <w:pStyle w:val="Listaszerbekezds"/>
+        <w:numPr>
+          <w:ilvl w:val="0"/>
+          <w:numId w:val="1"/>
+        </w:numPr>
+      </w:pPr>
+      <w:r>
+        <w:t>A szorzótáblában és a kockázatelemzési táblában általában külön (pl.: *-</w:t>
+      </w:r>
+      <w:proofErr w:type="spellStart"/>
+      <w:r>
+        <w:t>gal</w:t>
+      </w:r>
+      <w:proofErr w:type="spellEnd"/>
+      <w:r>
+        <w:t>) jelölhetőek.</w:t>
+      </w:r>
+    </w:p>
+    <w:p>
+      <w:pPr>
+        <w:pStyle w:val="Listaszerbekezds"/>
+        <w:numPr>
+          <w:ilvl w:val="0"/>
+          <w:numId w:val="1"/>
+        </w:numPr>
+      </w:pPr>
+      <w:r>
+        <w:t>Az elviselhetetlen kockázatú veszélyforrás kockázatát legalább elviselhető mértékűvé csökkentése.</w:t>
+      </w:r>
+    </w:p>
+    <w:p>
+      <w:pPr>
+        <w:pStyle w:val="Cmsor1"/>
+      </w:pPr>
+      <w:r>
+        <w:t>Lehetséges védelmi intézkedések számbavétele</w:t>
+      </w:r>
+    </w:p>
+    <w:p>
+      <w:pPr>
+        <w:pStyle w:val="Listaszerbekezds"/>
+        <w:numPr>
+          <w:ilvl w:val="0"/>
+          <w:numId w:val="1"/>
+        </w:numPr>
+      </w:pPr>
+      <w:r>
+        <w:t>Felírjuk az összes elképzelhető védelmi intézkedést.</w:t>
+      </w:r>
+    </w:p>
+    <w:p>
+      <w:pPr>
+        <w:pStyle w:val="Listaszerbekezds"/>
+        <w:numPr>
+          <w:ilvl w:val="0"/>
+          <w:numId w:val="1"/>
+        </w:numPr>
+      </w:pPr>
+      <w:r>
+        <w:t>Mindegyiknél megadjuk, hogy milyen hatása van.</w:t>
+      </w:r>
+    </w:p>
+    <w:p>
+      <w:pPr>
+        <w:pStyle w:val="Listaszerbekezds"/>
+        <w:numPr>
+          <w:ilvl w:val="0"/>
+          <w:numId w:val="1"/>
+        </w:numPr>
+      </w:pPr>
+      <w:r>
+        <w:t>Majd az összes lehetséges kombináció értékelésével megkaphatjuk, hogy miket kell kiválasztani.</w:t>
+      </w:r>
+    </w:p>
+    <w:p>
+      <w:pPr>
+        <w:pStyle w:val="Listaszerbekezds"/>
+        <w:numPr>
+          <w:ilvl w:val="1"/>
+          <w:numId w:val="1"/>
+        </w:numPr>
+      </w:pPr>
+      <w:r>
+        <w:t>Választás legfontosabb szempontja az ár és az elért hatás.</w:t>
+      </w:r>
+    </w:p>
+    <w:p>
+      <w:pPr>
+        <w:pStyle w:val="Listaszerbekezds"/>
+        <w:numPr>
+          <w:ilvl w:val="1"/>
+          <w:numId w:val="1"/>
+        </w:numPr>
+      </w:pPr>
+      <w:r>
+        <w:t>Költségeknél célszerű megkülönböztetni az egyszeri beruházási költségeket az éves fenntartási költségektől.</w:t>
+      </w:r>
+    </w:p>
+    <w:p>
+      <w:pPr>
+        <w:pStyle w:val="Listaszerbekezds"/>
+        <w:numPr>
+          <w:ilvl w:val="1"/>
+          <w:numId w:val="1"/>
+        </w:numPr>
+      </w:pPr>
+      <w:r>
+        <w:t>Rövid és hosszú távú pénzügyi célok jól elkülöníthetőek.</w:t>
+      </w:r>
+    </w:p>
+    <w:p>
+      <w:pPr>
+        <w:pStyle w:val="Listaszerbekezds"/>
+        <w:numPr>
+          <w:ilvl w:val="0"/>
+          <w:numId w:val="1"/>
+        </w:numPr>
+      </w:pPr>
+      <w:r>
+        <w:t>Védelmi intézkedések egymásra hatással vannak, ezért a veszélyforrásokra gyakorolt hatásaikat már nem szokás kategorikusan meghatározni.</w:t>
+      </w:r>
+    </w:p>
+    <w:p>
+      <w:pPr>
+        <w:pStyle w:val="Listaszerbekezds"/>
+        <w:numPr>
+          <w:ilvl w:val="0"/>
+          <w:numId w:val="1"/>
+        </w:numPr>
+      </w:pPr>
+      <w:r>
+        <w:t>A veszélyforrásokra gyakorolt hatást a valószínűség és a hatás csökkentésének mértékével adhatjuk meg.</w:t>
+      </w:r>
+    </w:p>
+    <w:p>
+      <w:pPr>
+        <w:pStyle w:val="Listaszerbekezds"/>
+        <w:numPr>
+          <w:ilvl w:val="0"/>
+          <w:numId w:val="1"/>
+        </w:numPr>
+      </w:pPr>
+      <w:r>
+        <w:t>A hatás leírásában meg kell adni az intézkedés által befolyásolt veszélyforrás azonosítóját és a befolyásolás módját.</w:t>
+      </w:r>
+    </w:p>
+    <w:p>
+      <w:pPr>
+        <w:pStyle w:val="Cmsor2"/>
+      </w:pPr>
+      <w:r>
+        <w:t>Hatásmegjelölés magyarázat</w:t>
+      </w:r>
+    </w:p>
+    <w:p>
+      <w:pPr>
+        <w:pStyle w:val="Listaszerbekezds"/>
+        <w:numPr>
+          <w:ilvl w:val="0"/>
+          <w:numId w:val="1"/>
+        </w:numPr>
+      </w:pPr>
+      <w:r>
+        <w:t>E: (</w:t>
+      </w:r>
+      <w:proofErr w:type="spellStart"/>
+      <w:r>
+        <w:t>eliminates</w:t>
+      </w:r>
+      <w:proofErr w:type="spellEnd"/>
+      <w:r>
+        <w:t xml:space="preserve">) a </w:t>
+      </w:r>
+      <w:proofErr w:type="spellStart"/>
+      <w:r>
+        <w:t>veszélyforás</w:t>
+      </w:r>
+      <w:proofErr w:type="spellEnd"/>
+      <w:r>
+        <w:t xml:space="preserve"> teljes kiküszöbölés.</w:t>
+      </w:r>
+    </w:p>
+    <w:p>
+      <w:pPr>
+        <w:pStyle w:val="Listaszerbekezds"/>
+        <w:numPr>
+          <w:ilvl w:val="0"/>
+          <w:numId w:val="1"/>
+        </w:numPr>
+      </w:pPr>
+      <w:r>
+        <w:t>D: (</w:t>
+      </w:r>
+      <w:proofErr w:type="spellStart"/>
+      <w:r>
+        <w:t>decreases</w:t>
+      </w:r>
+      <w:proofErr w:type="spellEnd"/>
+      <w:r>
+        <w:t xml:space="preserve"> </w:t>
+      </w:r>
+      <w:proofErr w:type="spellStart"/>
+      <w:r>
+        <w:t>damage</w:t>
+      </w:r>
+      <w:proofErr w:type="spellEnd"/>
+      <w:r>
+        <w:t>) az okozott kár egy kategóriával csökken.</w:t>
+      </w:r>
+    </w:p>
+    <w:p>
+      <w:pPr>
+        <w:pStyle w:val="Listaszerbekezds"/>
+        <w:numPr>
+          <w:ilvl w:val="0"/>
+          <w:numId w:val="1"/>
+        </w:numPr>
+      </w:pPr>
+      <w:r>
+        <w:t>DD: (</w:t>
+      </w:r>
+      <w:proofErr w:type="spellStart"/>
+      <w:r>
+        <w:t>decreases</w:t>
+      </w:r>
+      <w:proofErr w:type="spellEnd"/>
+      <w:r>
+        <w:t xml:space="preserve"> </w:t>
+      </w:r>
+      <w:proofErr w:type="spellStart"/>
+      <w:r>
+        <w:t>damage</w:t>
+      </w:r>
+      <w:proofErr w:type="spellEnd"/>
+      <w:r>
+        <w:t>) az okozott kár két kategóriával csökken.</w:t>
+      </w:r>
+    </w:p>
+    <w:p>
+      <w:pPr>
+        <w:pStyle w:val="Listaszerbekezds"/>
+        <w:numPr>
+          <w:ilvl w:val="0"/>
+          <w:numId w:val="1"/>
+        </w:numPr>
+      </w:pPr>
+      <w:r>
+        <w:t>P: (</w:t>
+      </w:r>
+      <w:proofErr w:type="spellStart"/>
+      <w:r>
+        <w:t>decrease</w:t>
+      </w:r>
+      <w:proofErr w:type="spellEnd"/>
+      <w:r>
+        <w:t xml:space="preserve"> </w:t>
+      </w:r>
+      <w:proofErr w:type="spellStart"/>
+      <w:r>
+        <w:t>probability</w:t>
+      </w:r>
+      <w:proofErr w:type="spellEnd"/>
+      <w:r>
+        <w:t>) a bekövetkezési valószínűség egy kategóriával csökken.</w:t>
+      </w:r>
+    </w:p>
+    <w:p>
+      <w:pPr>
+        <w:pStyle w:val="Listaszerbekezds"/>
+        <w:numPr>
+          <w:ilvl w:val="0"/>
+          <w:numId w:val="1"/>
+        </w:numPr>
+      </w:pPr>
+      <w:r>
+        <w:t>PP: (</w:t>
+      </w:r>
+      <w:proofErr w:type="spellStart"/>
+      <w:r>
+        <w:t>decrease</w:t>
+      </w:r>
+      <w:proofErr w:type="spellEnd"/>
+      <w:r>
+        <w:t xml:space="preserve"> </w:t>
+      </w:r>
+      <w:proofErr w:type="spellStart"/>
+      <w:r>
+        <w:t>probability</w:t>
+      </w:r>
+      <w:proofErr w:type="spellEnd"/>
+      <w:r>
+        <w:t>) a bekövetkezési valószínűség két kategóriával csökken.</w:t>
+      </w:r>
+    </w:p>
+    <w:p>
+      <w:pPr>
+        <w:pStyle w:val="Cmsor1"/>
+      </w:pPr>
+      <w:r>
+        <w:lastRenderedPageBreak/>
+        <w:t>Kockázat kezelésének módszerei</w:t>
+      </w:r>
+    </w:p>
+    <w:p>
+      <w:pPr>
+        <w:pStyle w:val="Listaszerbekezds"/>
+        <w:numPr>
+          <w:ilvl w:val="0"/>
+          <w:numId w:val="1"/>
+        </w:numPr>
+      </w:pPr>
+      <w:r>
+        <w:t>A kockázatmenedzsment célja a kockázat hatékony csökkentése és a biztonság növelése.</w:t>
+      </w:r>
+    </w:p>
+    <w:p>
+      <w:pPr>
+        <w:pStyle w:val="Listaszerbekezds"/>
+        <w:numPr>
+          <w:ilvl w:val="0"/>
+          <w:numId w:val="1"/>
+        </w:numPr>
+      </w:pPr>
+      <w:r>
+        <w:t>Kockázati tényező kezelésének eszközei</w:t>
+      </w:r>
+    </w:p>
+    <w:p>
+      <w:pPr>
+        <w:pStyle w:val="Listaszerbekezds"/>
+        <w:numPr>
+          <w:ilvl w:val="1"/>
+          <w:numId w:val="1"/>
+        </w:numPr>
+      </w:pPr>
+      <w:r>
+        <w:t>A kockázat csökkentése megfelelő szintű védekezéssel</w:t>
+      </w:r>
+    </w:p>
+    <w:p>
+      <w:pPr>
+        <w:pStyle w:val="Listaszerbekezds"/>
+        <w:numPr>
+          <w:ilvl w:val="1"/>
+          <w:numId w:val="1"/>
+        </w:numPr>
+      </w:pPr>
+      <w:r>
+        <w:t>Kockázat áthárítása</w:t>
+      </w:r>
+    </w:p>
+    <w:p>
+      <w:pPr>
+        <w:pStyle w:val="Listaszerbekezds"/>
+        <w:numPr>
+          <w:ilvl w:val="1"/>
+          <w:numId w:val="1"/>
+        </w:numPr>
+      </w:pPr>
+      <w:r>
+        <w:t>Tudatos kockázatvállalás</w:t>
+      </w:r>
+    </w:p>
+    <w:p>
+      <w:pPr>
+        <w:pStyle w:val="Cmsor2"/>
+      </w:pPr>
+      <w:r>
+        <w:t>Védekezés</w:t>
+      </w:r>
+    </w:p>
+    <w:p>
+      <w:pPr>
+        <w:pStyle w:val="Listaszerbekezds"/>
+        <w:numPr>
+          <w:ilvl w:val="0"/>
+          <w:numId w:val="1"/>
+        </w:numPr>
+      </w:pPr>
+      <w:r>
+        <w:t>A bekövetkezési valószínűségek és az okozott károk csökkentésével valósulhat meg.</w:t>
+      </w:r>
+    </w:p>
+    <w:p>
+      <w:pPr>
+        <w:pStyle w:val="Listaszerbekezds"/>
+        <w:numPr>
+          <w:ilvl w:val="0"/>
+          <w:numId w:val="1"/>
+        </w:numPr>
+        <w:rPr>
+          <w:b/>
+          <w:bCs/>
+        </w:rPr>
+      </w:pPr>
+      <w:r>
+        <w:rPr>
+          <w:b/>
+          <w:bCs/>
+        </w:rPr>
+        <w:t>Kockázatcsökkentés alapmódszerei</w:t>
+      </w:r>
+    </w:p>
+    <w:p>
+      <w:pPr>
+        <w:pStyle w:val="Listaszerbekezds"/>
+        <w:numPr>
+          <w:ilvl w:val="1"/>
+          <w:numId w:val="1"/>
+        </w:numPr>
+      </w:pPr>
+      <w:r>
+        <w:t>Bekövetkezési valószínűség csökkentése.</w:t>
+      </w:r>
+    </w:p>
+    <w:p>
+      <w:pPr>
+        <w:pStyle w:val="Listaszerbekezds"/>
+        <w:numPr>
+          <w:ilvl w:val="1"/>
+          <w:numId w:val="1"/>
+        </w:numPr>
+      </w:pPr>
+      <w:r>
+        <w:t>Veszélyforrás kiküszöbölése.</w:t>
+      </w:r>
+    </w:p>
+    <w:p>
+      <w:pPr>
+        <w:pStyle w:val="Listaszerbekezds"/>
+        <w:numPr>
+          <w:ilvl w:val="1"/>
+          <w:numId w:val="1"/>
+        </w:numPr>
+      </w:pPr>
+      <w:r>
+        <w:t>Okozott kár nagyságának korlátozása, csökkentése.</w:t>
+      </w:r>
+    </w:p>
+    <w:p>
+      <w:pPr>
+        <w:pStyle w:val="Listaszerbekezds"/>
+        <w:numPr>
+          <w:ilvl w:val="0"/>
+          <w:numId w:val="1"/>
+        </w:numPr>
+        <w:rPr>
+          <w:b/>
+          <w:bCs/>
+        </w:rPr>
+      </w:pPr>
+      <w:proofErr w:type="spellStart"/>
+      <w:r>
+        <w:rPr>
+          <w:b/>
+          <w:bCs/>
+        </w:rPr>
+        <w:t>PreDeCo</w:t>
+      </w:r>
+      <w:proofErr w:type="spellEnd"/>
+    </w:p>
+    <w:p>
+      <w:pPr>
+        <w:pStyle w:val="Listaszerbekezds"/>
+        <w:numPr>
+          <w:ilvl w:val="1"/>
+          <w:numId w:val="1"/>
+        </w:numPr>
+      </w:pPr>
+      <w:proofErr w:type="spellStart"/>
+      <w:r>
+        <w:rPr>
+          <w:b/>
+          <w:bCs/>
+        </w:rPr>
+        <w:t>Preventive</w:t>
+      </w:r>
+      <w:proofErr w:type="spellEnd"/>
+      <w:r>
+        <w:rPr>
+          <w:b/>
+          <w:bCs/>
+        </w:rPr>
+        <w:t>:</w:t>
+      </w:r>
+      <w:r>
+        <w:t xml:space="preserve"> </w:t>
+      </w:r>
+      <w:r>
+        <w:t>Megelőző, kivédő kontrollok</w:t>
+      </w:r>
+    </w:p>
+    <w:p>
+      <w:pPr>
+        <w:pStyle w:val="Listaszerbekezds"/>
+        <w:numPr>
+          <w:ilvl w:val="1"/>
+          <w:numId w:val="1"/>
+        </w:numPr>
+        <w:rPr>
+          <w:b/>
+          <w:bCs/>
+        </w:rPr>
+      </w:pPr>
+      <w:proofErr w:type="spellStart"/>
+      <w:r>
+        <w:rPr>
+          <w:b/>
+          <w:bCs/>
+        </w:rPr>
+        <w:t>Detective</w:t>
+      </w:r>
+      <w:proofErr w:type="spellEnd"/>
+      <w:r>
+        <w:rPr>
+          <w:b/>
+          <w:bCs/>
+        </w:rPr>
+        <w:t xml:space="preserve">: </w:t>
+      </w:r>
+      <w:r>
+        <w:t>Felismerő kontrollok</w:t>
+      </w:r>
+    </w:p>
+    <w:p>
+      <w:pPr>
+        <w:pStyle w:val="Listaszerbekezds"/>
+        <w:numPr>
+          <w:ilvl w:val="1"/>
+          <w:numId w:val="1"/>
+        </w:numPr>
+        <w:rPr>
+          <w:b/>
+          <w:bCs/>
+        </w:rPr>
+      </w:pPr>
+      <w:proofErr w:type="spellStart"/>
+      <w:r>
+        <w:rPr>
+          <w:b/>
+          <w:bCs/>
+        </w:rPr>
+        <w:t>Corrective</w:t>
+      </w:r>
+      <w:proofErr w:type="spellEnd"/>
+      <w:r>
+        <w:rPr>
+          <w:b/>
+          <w:bCs/>
+        </w:rPr>
+        <w:t>:</w:t>
+      </w:r>
+      <w:r>
+        <w:rPr>
+          <w:b/>
+          <w:bCs/>
+        </w:rPr>
+        <w:t xml:space="preserve"> </w:t>
+      </w:r>
+      <w:r>
+        <w:t>Elhárító, helyreállító kontrollok</w:t>
+      </w:r>
+    </w:p>
+    <w:p>
+      <w:pPr>
+        <w:pStyle w:val="Listaszerbekezds"/>
+        <w:numPr>
+          <w:ilvl w:val="0"/>
+          <w:numId w:val="1"/>
+        </w:numPr>
+      </w:pPr>
+      <w:r>
+        <w:t>Egy kontroll cél biztosítására tett védelmi intézkedések ebből a három védelmi mechanizmus ötvözéséből tevődnek össze.</w:t>
+      </w:r>
+    </w:p>
+    <w:p>
+      <w:pPr>
+        <w:pStyle w:val="Listaszerbekezds"/>
+        <w:numPr>
+          <w:ilvl w:val="0"/>
+          <w:numId w:val="1"/>
+        </w:numPr>
+      </w:pPr>
+      <w:r>
+        <w:t>Bekövetkezési valószínűség csökkenthető erősebb védelmi mechanizmus alkalmazásával.</w:t>
+      </w:r>
+    </w:p>
+    <w:p>
+      <w:pPr>
+        <w:pStyle w:val="Cmsor2"/>
+      </w:pPr>
+      <w:r>
+        <w:t>Kockázatáthárítás</w:t>
+      </w:r>
+    </w:p>
+    <w:p>
+      <w:pPr>
+        <w:pStyle w:val="Listaszerbekezds"/>
+        <w:numPr>
+          <w:ilvl w:val="0"/>
+          <w:numId w:val="1"/>
+        </w:numPr>
+      </w:pPr>
+      <w:r>
+        <w:t>Ha a kár bekövetkezését megakadályozását már nem tudjuk, akkor a kockázat és ezzel a károk áthárítása orvosolhatja a problémát.</w:t>
+      </w:r>
+    </w:p>
+    <w:p>
+      <w:pPr>
+        <w:pStyle w:val="Listaszerbekezds"/>
+        <w:numPr>
+          <w:ilvl w:val="0"/>
+          <w:numId w:val="1"/>
+        </w:numPr>
+      </w:pPr>
+      <w:r>
+        <w:t>Áthárítás másik módja biztosítás kötése.</w:t>
+      </w:r>
+    </w:p>
+    <w:p>
+      <w:pPr>
+        <w:pStyle w:val="Cmsor2"/>
+      </w:pPr>
+      <w:r>
+        <w:t>Tudatos kockázatvállalás</w:t>
+      </w:r>
+    </w:p>
+    <w:p>
+      <w:pPr>
+        <w:pStyle w:val="Listaszerbekezds"/>
+        <w:numPr>
+          <w:ilvl w:val="0"/>
+          <w:numId w:val="1"/>
+        </w:numPr>
+      </w:pPr>
+      <w:r>
+        <w:t>Célszerűtlenül nagy költségekkel lehet védekezni.</w:t>
+      </w:r>
+    </w:p>
+    <w:p>
+      <w:pPr>
+        <w:pStyle w:val="Listaszerbekezds"/>
+        <w:numPr>
+          <w:ilvl w:val="1"/>
+          <w:numId w:val="1"/>
+        </w:numPr>
+      </w:pPr>
+      <w:r>
+        <w:t>Veszélyforrás által jelentett kockázat vállalható, de tisztában kell lennie ezekkel a kockázatokkal.</w:t>
+      </w:r>
+    </w:p>
+    <w:p>
+      <w:pPr>
+        <w:pStyle w:val="Listaszerbekezds"/>
+        <w:numPr>
+          <w:ilvl w:val="0"/>
+          <w:numId w:val="1"/>
+        </w:numPr>
+      </w:pPr>
+      <w:r>
+        <w:t>Felső vezetésnek kell a döntést meghoznia és jóváhagynia.</w:t>
       </w:r>
     </w:p>
     <w:sectPr>
@@ -51,6 +1866,219 @@
     </w:sectPr>
   </w:body>
 </w:document>
+</file>
+
+<file path=word/numbering.xml><?xml version="1.0" encoding="utf-8"?>
+<w:numbering xmlns:wpc="http://schemas.microsoft.com/office/word/2010/wordprocessingCanvas" xmlns:cx="http://schemas.microsoft.com/office/drawing/2014/chartex" xmlns:cx1="http://schemas.microsoft.com/office/drawing/2015/9/8/chartex" xmlns:cx2="http://schemas.microsoft.com/office/drawing/2015/10/21/chartex" xmlns:cx3="http://schemas.microsoft.com/office/drawing/2016/5/9/chartex" xmlns:cx4="http://schemas.microsoft.com/office/drawing/2016/5/10/chartex" xmlns:cx5="http://schemas.microsoft.com/office/drawing/2016/5/11/chartex" xmlns:cx6="http://schemas.microsoft.com/office/drawing/2016/5/12/chartex" xmlns:cx7="http://schemas.microsoft.com/office/drawing/2016/5/13/chartex" xmlns:cx8="http://schemas.microsoft.com/office/drawing/2016/5/14/chartex" xmlns:mc="http://schemas.openxmlformats.org/markup-compatibility/2006" xmlns:aink="http://schemas.microsoft.com/office/drawing/2016/ink" xmlns:am3d="http://schemas.microsoft.com/office/drawing/2017/model3d" xmlns:o="urn:schemas-microsoft-com:office:office" xmlns:oel="http://schemas.microsoft.com/office/2019/extlst" xmlns:r="http://schemas.openxmlformats.org/officeDocument/2006/relationships" xmlns:m="http://schemas.openxmlformats.org/officeDocument/2006/math" xmlns:v="urn:schemas-microsoft-com:vml" xmlns:wp14="http://schemas.microsoft.com/office/word/2010/wordprocessingDrawing" xmlns:wp="http://schemas.openxmlformats.org/drawingml/2006/wordprocessingDrawing" xmlns:w10="urn:schemas-microsoft-com:office:word" xmlns:w="http://schemas.openxmlformats.org/wordprocessingml/2006/main" xmlns:w14="http://schemas.microsoft.com/office/word/2010/wordml" xmlns:w15="http://schemas.microsoft.com/office/word/2012/wordml" xmlns:w16cex="http://schemas.microsoft.com/office/word/2018/wordml/cex" xmlns:w16cid="http://schemas.microsoft.com/office/word/2016/wordml/cid" xmlns:w16="http://schemas.microsoft.com/office/word/2018/wordml" xmlns:w16sdtdh="http://schemas.microsoft.com/office/word/2020/wordml/sdtdatahash" xmlns:w16se="http://schemas.microsoft.com/office/word/2015/wordml/symex" xmlns:wpg="http://schemas.microsoft.com/office/word/2010/wordprocessingGroup" xmlns:wpi="http://schemas.microsoft.com/office/word/2010/wordprocessingInk" xmlns:wne="http://schemas.microsoft.com/office/word/2006/wordml" xmlns:wps="http://schemas.microsoft.com/office/word/2010/wordprocessingShape" mc:Ignorable="w14 w15 w16se w16cid w16 w16cex w16sdtdh wp14">
+  <w:abstractNum w:abstractNumId="0" w15:restartNumberingAfterBreak="0">
+    <w:nsid w:val="56FE2542"/>
+    <w:multiLevelType w:val="hybridMultilevel"/>
+    <w:tmpl w:val="231AE166"/>
+    <w:lvl w:ilvl="0" w:tplc="3238F8A2">
+      <w:numFmt w:val="bullet"/>
+      <w:lvlText w:val="-"/>
+      <w:lvlJc w:val="left"/>
+      <w:pPr>
+        <w:ind w:left="720" w:hanging="360"/>
+      </w:pPr>
+      <w:rPr>
+        <w:rFonts w:ascii="Calibri" w:eastAsiaTheme="minorHAnsi" w:hAnsi="Calibri" w:cs="Calibri" w:hint="default"/>
+      </w:rPr>
+    </w:lvl>
+    <w:lvl w:ilvl="1" w:tplc="040E0003">
+      <w:start w:val="1"/>
+      <w:numFmt w:val="bullet"/>
+      <w:lvlText w:val="o"/>
+      <w:lvlJc w:val="left"/>
+      <w:pPr>
+        <w:ind w:left="1440" w:hanging="360"/>
+      </w:pPr>
+      <w:rPr>
+        <w:rFonts w:ascii="Courier New" w:hAnsi="Courier New" w:cs="Courier New" w:hint="default"/>
+      </w:rPr>
+    </w:lvl>
+    <w:lvl w:ilvl="2" w:tplc="040E0005">
+      <w:start w:val="1"/>
+      <w:numFmt w:val="bullet"/>
+      <w:lvlText w:val=""/>
+      <w:lvlJc w:val="left"/>
+      <w:pPr>
+        <w:ind w:left="2160" w:hanging="360"/>
+      </w:pPr>
+      <w:rPr>
+        <w:rFonts w:ascii="Wingdings" w:hAnsi="Wingdings" w:hint="default"/>
+      </w:rPr>
+    </w:lvl>
+    <w:lvl w:ilvl="3" w:tplc="040E0001" w:tentative="1">
+      <w:start w:val="1"/>
+      <w:numFmt w:val="bullet"/>
+      <w:lvlText w:val=""/>
+      <w:lvlJc w:val="left"/>
+      <w:pPr>
+        <w:ind w:left="2880" w:hanging="360"/>
+      </w:pPr>
+      <w:rPr>
+        <w:rFonts w:ascii="Symbol" w:hAnsi="Symbol" w:hint="default"/>
+      </w:rPr>
+    </w:lvl>
+    <w:lvl w:ilvl="4" w:tplc="040E0003">
+      <w:start w:val="1"/>
+      <w:numFmt w:val="bullet"/>
+      <w:lvlText w:val="o"/>
+      <w:lvlJc w:val="left"/>
+      <w:pPr>
+        <w:ind w:left="3600" w:hanging="360"/>
+      </w:pPr>
+      <w:rPr>
+        <w:rFonts w:ascii="Courier New" w:hAnsi="Courier New" w:cs="Courier New" w:hint="default"/>
+      </w:rPr>
+    </w:lvl>
+    <w:lvl w:ilvl="5" w:tplc="040E0005" w:tentative="1">
+      <w:start w:val="1"/>
+      <w:numFmt w:val="bullet"/>
+      <w:lvlText w:val=""/>
+      <w:lvlJc w:val="left"/>
+      <w:pPr>
+        <w:ind w:left="4320" w:hanging="360"/>
+      </w:pPr>
+      <w:rPr>
+        <w:rFonts w:ascii="Wingdings" w:hAnsi="Wingdings" w:hint="default"/>
+      </w:rPr>
+    </w:lvl>
+    <w:lvl w:ilvl="6" w:tplc="040E0001" w:tentative="1">
+      <w:start w:val="1"/>
+      <w:numFmt w:val="bullet"/>
+      <w:lvlText w:val=""/>
+      <w:lvlJc w:val="left"/>
+      <w:pPr>
+        <w:ind w:left="5040" w:hanging="360"/>
+      </w:pPr>
+      <w:rPr>
+        <w:rFonts w:ascii="Symbol" w:hAnsi="Symbol" w:hint="default"/>
+      </w:rPr>
+    </w:lvl>
+    <w:lvl w:ilvl="7" w:tplc="040E0003" w:tentative="1">
+      <w:start w:val="1"/>
+      <w:numFmt w:val="bullet"/>
+      <w:lvlText w:val="o"/>
+      <w:lvlJc w:val="left"/>
+      <w:pPr>
+        <w:ind w:left="5760" w:hanging="360"/>
+      </w:pPr>
+      <w:rPr>
+        <w:rFonts w:ascii="Courier New" w:hAnsi="Courier New" w:cs="Courier New" w:hint="default"/>
+      </w:rPr>
+    </w:lvl>
+    <w:lvl w:ilvl="8" w:tplc="040E0005" w:tentative="1">
+      <w:start w:val="1"/>
+      <w:numFmt w:val="bullet"/>
+      <w:lvlText w:val=""/>
+      <w:lvlJc w:val="left"/>
+      <w:pPr>
+        <w:ind w:left="6480" w:hanging="360"/>
+      </w:pPr>
+      <w:rPr>
+        <w:rFonts w:ascii="Wingdings" w:hAnsi="Wingdings" w:hint="default"/>
+      </w:rPr>
+    </w:lvl>
+  </w:abstractNum>
+  <w:abstractNum w:abstractNumId="1" w15:restartNumberingAfterBreak="0">
+    <w:nsid w:val="6B735DFC"/>
+    <w:multiLevelType w:val="hybridMultilevel"/>
+    <w:tmpl w:val="53648F66"/>
+    <w:lvl w:ilvl="0" w:tplc="74F8CA2A">
+      <w:start w:val="2"/>
+      <w:numFmt w:val="decimal"/>
+      <w:lvlText w:val="%1."/>
+      <w:lvlJc w:val="left"/>
+      <w:pPr>
+        <w:ind w:left="1080" w:hanging="360"/>
+      </w:pPr>
+      <w:rPr>
+        <w:rFonts w:hint="default"/>
+        <w:b/>
+      </w:rPr>
+    </w:lvl>
+    <w:lvl w:ilvl="1" w:tplc="040E0019" w:tentative="1">
+      <w:start w:val="1"/>
+      <w:numFmt w:val="lowerLetter"/>
+      <w:lvlText w:val="%2."/>
+      <w:lvlJc w:val="left"/>
+      <w:pPr>
+        <w:ind w:left="1800" w:hanging="360"/>
+      </w:pPr>
+    </w:lvl>
+    <w:lvl w:ilvl="2" w:tplc="040E001B" w:tentative="1">
+      <w:start w:val="1"/>
+      <w:numFmt w:val="lowerRoman"/>
+      <w:lvlText w:val="%3."/>
+      <w:lvlJc w:val="right"/>
+      <w:pPr>
+        <w:ind w:left="2520" w:hanging="180"/>
+      </w:pPr>
+    </w:lvl>
+    <w:lvl w:ilvl="3" w:tplc="040E000F" w:tentative="1">
+      <w:start w:val="1"/>
+      <w:numFmt w:val="decimal"/>
+      <w:lvlText w:val="%4."/>
+      <w:lvlJc w:val="left"/>
+      <w:pPr>
+        <w:ind w:left="3240" w:hanging="360"/>
+      </w:pPr>
+    </w:lvl>
+    <w:lvl w:ilvl="4" w:tplc="040E0019" w:tentative="1">
+      <w:start w:val="1"/>
+      <w:numFmt w:val="lowerLetter"/>
+      <w:lvlText w:val="%5."/>
+      <w:lvlJc w:val="left"/>
+      <w:pPr>
+        <w:ind w:left="3960" w:hanging="360"/>
+      </w:pPr>
+    </w:lvl>
+    <w:lvl w:ilvl="5" w:tplc="040E001B" w:tentative="1">
+      <w:start w:val="1"/>
+      <w:numFmt w:val="lowerRoman"/>
+      <w:lvlText w:val="%6."/>
+      <w:lvlJc w:val="right"/>
+      <w:pPr>
+        <w:ind w:left="4680" w:hanging="180"/>
+      </w:pPr>
+    </w:lvl>
+    <w:lvl w:ilvl="6" w:tplc="040E000F" w:tentative="1">
+      <w:start w:val="1"/>
+      <w:numFmt w:val="decimal"/>
+      <w:lvlText w:val="%7."/>
+      <w:lvlJc w:val="left"/>
+      <w:pPr>
+        <w:ind w:left="5400" w:hanging="360"/>
+      </w:pPr>
+    </w:lvl>
+    <w:lvl w:ilvl="7" w:tplc="040E0019" w:tentative="1">
+      <w:start w:val="1"/>
+      <w:numFmt w:val="lowerLetter"/>
+      <w:lvlText w:val="%8."/>
+      <w:lvlJc w:val="left"/>
+      <w:pPr>
+        <w:ind w:left="6120" w:hanging="360"/>
+      </w:pPr>
+    </w:lvl>
+    <w:lvl w:ilvl="8" w:tplc="040E001B" w:tentative="1">
+      <w:start w:val="1"/>
+      <w:numFmt w:val="lowerRoman"/>
+      <w:lvlText w:val="%9."/>
+      <w:lvlJc w:val="right"/>
+      <w:pPr>
+        <w:ind w:left="6840" w:hanging="180"/>
+      </w:pPr>
+    </w:lvl>
+  </w:abstractNum>
+  <w:num w:numId="1" w16cid:durableId="2141224600">
+    <w:abstractNumId w:val="0"/>
+  </w:num>
+  <w:num w:numId="2" w16cid:durableId="1861240869">
+    <w:abstractNumId w:val="1"/>
+  </w:num>
+</w:numbering>
 </file>
 
 <file path=word/styles.xml><?xml version="1.0" encoding="utf-8"?>
@@ -484,6 +2512,30 @@
       <w:szCs w:val="32"/>
     </w:rPr>
   </w:style>
+  <w:style w:type="paragraph" w:styleId="Cmsor2">
+    <w:name w:val="heading 2"/>
+    <w:basedOn w:val="Norml"/>
+    <w:next w:val="Norml"/>
+    <w:link w:val="Cmsor2Char"/>
+    <w:uiPriority w:val="9"/>
+    <w:unhideWhenUsed/>
+    <w:qFormat/>
+    <w:rsid w:val="00280EEE"/>
+    <w:pPr>
+      <w:keepNext/>
+      <w:keepLines/>
+      <w:spacing w:before="40" w:line="259" w:lineRule="auto"/>
+      <w:outlineLvl w:val="1"/>
+    </w:pPr>
+    <w:rPr>
+      <w:rFonts w:asciiTheme="majorHAnsi" w:eastAsiaTheme="majorEastAsia" w:hAnsiTheme="majorHAnsi" w:cstheme="majorBidi"/>
+      <w:noProof w:val="0"/>
+      <w:color w:val="2F5496" w:themeColor="accent1" w:themeShade="BF"/>
+      <w:sz w:val="26"/>
+      <w:szCs w:val="26"/>
+      <w:lang w:val="hu-HU"/>
+    </w:rPr>
+  </w:style>
   <w:style w:type="character" w:default="1" w:styleId="Bekezdsalapbettpusa">
     <w:name w:val="Default Paragraph Font"/>
     <w:uiPriority w:val="1"/>
@@ -524,6 +2576,38 @@
       <w:sz w:val="32"/>
       <w:szCs w:val="32"/>
       <w:lang w:val="en-US"/>
+    </w:rPr>
+  </w:style>
+  <w:style w:type="character" w:customStyle="1" w:styleId="Cmsor2Char">
+    <w:name w:val="Címsor 2 Char"/>
+    <w:basedOn w:val="Bekezdsalapbettpusa"/>
+    <w:link w:val="Cmsor2"/>
+    <w:uiPriority w:val="9"/>
+    <w:rsid w:val="00280EEE"/>
+    <w:rPr>
+      <w:rFonts w:asciiTheme="majorHAnsi" w:eastAsiaTheme="majorEastAsia" w:hAnsiTheme="majorHAnsi" w:cstheme="majorBidi"/>
+      <w:color w:val="2F5496" w:themeColor="accent1" w:themeShade="BF"/>
+      <w:sz w:val="26"/>
+      <w:szCs w:val="26"/>
+    </w:rPr>
+  </w:style>
+  <w:style w:type="paragraph" w:styleId="Listaszerbekezds">
+    <w:name w:val="List Paragraph"/>
+    <w:basedOn w:val="Norml"/>
+    <w:uiPriority w:val="34"/>
+    <w:qFormat/>
+    <w:rsid w:val="00280EEE"/>
+    <w:pPr>
+      <w:spacing w:after="160" w:line="259" w:lineRule="auto"/>
+      <w:ind w:left="720"/>
+      <w:contextualSpacing/>
+    </w:pPr>
+    <w:rPr>
+      <w:rFonts w:asciiTheme="minorHAnsi" w:eastAsiaTheme="minorHAnsi" w:hAnsiTheme="minorHAnsi" w:cstheme="minorBidi"/>
+      <w:noProof w:val="0"/>
+      <w:sz w:val="22"/>
+      <w:szCs w:val="22"/>
+      <w:lang w:val="hu-HU"/>
     </w:rPr>
   </w:style>
 </w:styles>

</xml_diff>